<commit_message>
uc_004-Creating new DAO and Datasource DB
</commit_message>
<xml_diff>
--- a/docs/emis/SERGIO-TM-DIAGRAMAS-UML-v14.03.21.docx
+++ b/docs/emis/SERGIO-TM-DIAGRAMAS-UML-v14.03.21.docx
@@ -1703,10 +1703,10 @@
             <v:path o:extrusionok="f" gradientshapeok="t" o:connecttype="rect"/>
             <o:lock v:ext="edit" aspectratio="t"/>
           </v:shapetype>
-          <v:shape id="_x0000_i1025" type="#_x0000_t75" style="width:450.6pt;height:396pt" o:ole="">
+          <v:shape id="_x0000_i1025" type="#_x0000_t75" style="width:450.35pt;height:396pt" o:ole="">
             <v:imagedata r:id="rId8" o:title=""/>
           </v:shape>
-          <o:OLEObject Type="Embed" ProgID="Visio.Drawing.11" ShapeID="_x0000_i1025" DrawAspect="Content" ObjectID="_1677236369" r:id="rId9"/>
+          <o:OLEObject Type="Embed" ProgID="Visio.Drawing.11" ShapeID="_x0000_i1025" DrawAspect="Content" ObjectID="_1677833307" r:id="rId9"/>
         </w:object>
       </w:r>
     </w:p>
@@ -3581,7 +3581,7 @@
                   <w:szCs w:val="20"/>
                   <w:highlight w:val="yellow"/>
                 </w:rPr>
-                <m:t>=icp+100-</m:t>
+                <m:t>=100-</m:t>
               </m:r>
               <m:nary>
                 <m:naryPr>
@@ -3608,18 +3608,7 @@
                       <w:szCs w:val="20"/>
                       <w:highlight w:val="yellow"/>
                     </w:rPr>
-                    <m:t>i</m:t>
-                  </m:r>
-                  <m:r>
-                    <w:rPr>
-                      <w:rFonts w:ascii="Cambria Math" w:eastAsia="Cambria Math" w:hAnsi="Cambria Math" w:cs="Cambria Math"/>
-                      <w:noProof w:val="0"/>
-                      <w:color w:val="FF0000"/>
-                      <w:sz w:val="20"/>
-                      <w:szCs w:val="20"/>
-                      <w:highlight w:val="yellow"/>
-                    </w:rPr>
-                    <m:t>=0</m:t>
+                    <m:t>i=0</m:t>
                   </m:r>
                 </m:sub>
                 <m:sup>
@@ -4007,7 +3996,292 @@
                 <w:szCs w:val="20"/>
                 <w:highlight w:val="yellow"/>
               </w:rPr>
-              <w:t>o de rotina</w:t>
+              <w:t>o de rotina”</w:t>
+            </w:r>
+            <w:r>
+              <w:rPr>
+                <w:rFonts w:ascii="Times New Roman" w:eastAsia="Arial" w:hAnsi="Times New Roman" w:cs="Times New Roman"/>
+                <w:noProof w:val="0"/>
+                <w:sz w:val="20"/>
+                <w:szCs w:val="20"/>
+                <w:highlight w:val="yellow"/>
+              </w:rPr>
+              <w:t xml:space="preserve">, </w:t>
+            </w:r>
+            <w:r>
+              <w:rPr>
+                <w:rFonts w:ascii="Times New Roman" w:eastAsia="Arial" w:hAnsi="Times New Roman" w:cs="Times New Roman"/>
+                <w:noProof w:val="0"/>
+                <w:sz w:val="20"/>
+                <w:szCs w:val="20"/>
+                <w:highlight w:val="yellow"/>
+              </w:rPr>
+              <w:t>o valor do icp</w:t>
+            </w:r>
+            <w:r>
+              <w:rPr>
+                <w:rFonts w:ascii="Times New Roman" w:eastAsia="Arial" w:hAnsi="Times New Roman" w:cs="Times New Roman"/>
+                <w:noProof w:val="0"/>
+                <w:sz w:val="20"/>
+                <w:szCs w:val="20"/>
+                <w:highlight w:val="yellow"/>
+                <w:vertAlign w:val="subscript"/>
+              </w:rPr>
+              <w:t>posintervencao</w:t>
+            </w:r>
+            <w:r>
+              <w:rPr>
+                <w:rFonts w:ascii="Times New Roman" w:eastAsia="Arial" w:hAnsi="Times New Roman" w:cs="Times New Roman"/>
+                <w:noProof w:val="0"/>
+                <w:sz w:val="20"/>
+                <w:szCs w:val="20"/>
+                <w:highlight w:val="yellow"/>
+              </w:rPr>
+              <w:t>=75</w:t>
+            </w:r>
+            <w:r>
+              <w:rPr>
+                <w:rFonts w:ascii="Times New Roman" w:eastAsia="Arial" w:hAnsi="Times New Roman" w:cs="Times New Roman"/>
+                <w:noProof w:val="0"/>
+                <w:sz w:val="20"/>
+                <w:szCs w:val="20"/>
+                <w:highlight w:val="yellow"/>
+              </w:rPr>
+              <w:t xml:space="preserve"> e o custo de intervenção=2600</w:t>
+            </w:r>
+            <w:r>
+              <w:rPr>
+                <w:rFonts w:ascii="Times New Roman" w:eastAsia="Arial" w:hAnsi="Times New Roman" w:cs="Times New Roman"/>
+                <w:noProof w:val="0"/>
+                <w:sz w:val="20"/>
+                <w:szCs w:val="20"/>
+                <w:highlight w:val="yellow"/>
+              </w:rPr>
+              <w:t xml:space="preserve">. Caso </w:t>
+            </w:r>
+            <w:r>
+              <w:rPr>
+                <w:rFonts w:ascii="Times New Roman" w:eastAsia="Arial" w:hAnsi="Times New Roman" w:cs="Times New Roman"/>
+                <w:b/>
+                <w:noProof w:val="0"/>
+                <w:sz w:val="20"/>
+                <w:szCs w:val="20"/>
+                <w:highlight w:val="yellow"/>
+              </w:rPr>
+              <w:t>icp&gt;</w:t>
+            </w:r>
+            <w:r>
+              <w:rPr>
+                <w:rFonts w:ascii="Times New Roman" w:eastAsia="Arial" w:hAnsi="Times New Roman" w:cs="Times New Roman"/>
+                <w:b/>
+                <w:noProof w:val="0"/>
+                <w:sz w:val="20"/>
+                <w:szCs w:val="20"/>
+                <w:highlight w:val="yellow"/>
+              </w:rPr>
+              <w:t>54</w:t>
+            </w:r>
+            <w:r>
+              <w:rPr>
+                <w:rFonts w:ascii="Times New Roman" w:eastAsia="Arial" w:hAnsi="Times New Roman" w:cs="Times New Roman"/>
+                <w:noProof w:val="0"/>
+                <w:sz w:val="20"/>
+                <w:szCs w:val="20"/>
+                <w:highlight w:val="yellow"/>
+              </w:rPr>
+              <w:t xml:space="preserve"> </w:t>
+            </w:r>
+            <w:r>
+              <w:rPr>
+                <w:rFonts w:ascii="Times New Roman" w:eastAsia="Arial" w:hAnsi="Times New Roman" w:cs="Times New Roman"/>
+                <w:noProof w:val="0"/>
+                <w:sz w:val="20"/>
+                <w:szCs w:val="20"/>
+                <w:highlight w:val="yellow"/>
+              </w:rPr>
+              <w:t>o resultado da intervenção</w:t>
+            </w:r>
+            <w:r>
+              <w:rPr>
+                <w:rFonts w:ascii="Times New Roman" w:eastAsia="Arial" w:hAnsi="Times New Roman" w:cs="Times New Roman"/>
+                <w:noProof w:val="0"/>
+                <w:sz w:val="20"/>
+                <w:szCs w:val="20"/>
+                <w:highlight w:val="yellow"/>
+              </w:rPr>
+              <w:t xml:space="preserve"> dever ser “</w:t>
+            </w:r>
+            <w:r>
+              <w:rPr>
+                <w:rFonts w:ascii="Times New Roman" w:eastAsia="Arial" w:hAnsi="Times New Roman" w:cs="Times New Roman"/>
+                <w:noProof w:val="0"/>
+                <w:sz w:val="20"/>
+                <w:szCs w:val="20"/>
+                <w:highlight w:val="yellow"/>
+              </w:rPr>
+              <w:t>Manutençã</w:t>
+            </w:r>
+            <w:r>
+              <w:rPr>
+                <w:rFonts w:ascii="Times New Roman" w:eastAsia="Arial" w:hAnsi="Times New Roman" w:cs="Times New Roman"/>
+                <w:noProof w:val="0"/>
+                <w:sz w:val="20"/>
+                <w:szCs w:val="20"/>
+                <w:highlight w:val="yellow"/>
+              </w:rPr>
+              <w:t>o perió</w:t>
+            </w:r>
+            <w:r>
+              <w:rPr>
+                <w:rFonts w:ascii="Times New Roman" w:eastAsia="Arial" w:hAnsi="Times New Roman" w:cs="Times New Roman"/>
+                <w:noProof w:val="0"/>
+                <w:sz w:val="20"/>
+                <w:szCs w:val="20"/>
+                <w:highlight w:val="yellow"/>
+              </w:rPr>
+              <w:t>dica”</w:t>
+            </w:r>
+            <w:r>
+              <w:rPr>
+                <w:rFonts w:ascii="Times New Roman" w:eastAsia="Arial" w:hAnsi="Times New Roman" w:cs="Times New Roman"/>
+                <w:noProof w:val="0"/>
+                <w:sz w:val="20"/>
+                <w:szCs w:val="20"/>
+                <w:highlight w:val="yellow"/>
+              </w:rPr>
+              <w:t xml:space="preserve"> </w:t>
+            </w:r>
+            <w:r>
+              <w:rPr>
+                <w:rFonts w:ascii="Times New Roman" w:eastAsia="Arial" w:hAnsi="Times New Roman" w:cs="Times New Roman"/>
+                <w:noProof w:val="0"/>
+                <w:sz w:val="20"/>
+                <w:szCs w:val="20"/>
+                <w:highlight w:val="yellow"/>
+              </w:rPr>
+              <w:t xml:space="preserve">, </w:t>
+            </w:r>
+            <w:r>
+              <w:rPr>
+                <w:rFonts w:ascii="Times New Roman" w:eastAsia="Arial" w:hAnsi="Times New Roman" w:cs="Times New Roman"/>
+                <w:noProof w:val="0"/>
+                <w:sz w:val="20"/>
+                <w:szCs w:val="20"/>
+                <w:highlight w:val="yellow"/>
+              </w:rPr>
+              <w:t>o valor do icp</w:t>
+            </w:r>
+            <w:r>
+              <w:rPr>
+                <w:rFonts w:ascii="Times New Roman" w:eastAsia="Arial" w:hAnsi="Times New Roman" w:cs="Times New Roman"/>
+                <w:noProof w:val="0"/>
+                <w:sz w:val="20"/>
+                <w:szCs w:val="20"/>
+                <w:highlight w:val="yellow"/>
+                <w:vertAlign w:val="subscript"/>
+              </w:rPr>
+              <w:t>posintervencao</w:t>
+            </w:r>
+            <w:r>
+              <w:rPr>
+                <w:rFonts w:ascii="Times New Roman" w:eastAsia="Arial" w:hAnsi="Times New Roman" w:cs="Times New Roman"/>
+                <w:noProof w:val="0"/>
+                <w:sz w:val="20"/>
+                <w:szCs w:val="20"/>
+                <w:highlight w:val="yellow"/>
+              </w:rPr>
+              <w:t>=90</w:t>
+            </w:r>
+            <w:r>
+              <w:rPr>
+                <w:rFonts w:ascii="Times New Roman" w:eastAsia="Arial" w:hAnsi="Times New Roman" w:cs="Times New Roman"/>
+                <w:noProof w:val="0"/>
+                <w:sz w:val="20"/>
+                <w:szCs w:val="20"/>
+                <w:highlight w:val="yellow"/>
+              </w:rPr>
+              <w:t xml:space="preserve"> e o custo de intervenção=3200</w:t>
+            </w:r>
+            <w:r>
+              <w:rPr>
+                <w:rFonts w:ascii="Times New Roman" w:eastAsia="Arial" w:hAnsi="Times New Roman" w:cs="Times New Roman"/>
+                <w:noProof w:val="0"/>
+                <w:sz w:val="20"/>
+                <w:szCs w:val="20"/>
+                <w:highlight w:val="yellow"/>
+              </w:rPr>
+              <w:t xml:space="preserve">. Caso </w:t>
+            </w:r>
+            <w:r>
+              <w:rPr>
+                <w:rFonts w:ascii="Times New Roman" w:eastAsia="Arial" w:hAnsi="Times New Roman" w:cs="Times New Roman"/>
+                <w:b/>
+                <w:noProof w:val="0"/>
+                <w:sz w:val="20"/>
+                <w:szCs w:val="20"/>
+                <w:highlight w:val="yellow"/>
+              </w:rPr>
+              <w:t>icp&gt;39</w:t>
+            </w:r>
+            <w:r>
+              <w:rPr>
+                <w:rFonts w:ascii="Times New Roman" w:eastAsia="Arial" w:hAnsi="Times New Roman" w:cs="Times New Roman"/>
+                <w:noProof w:val="0"/>
+                <w:sz w:val="20"/>
+                <w:szCs w:val="20"/>
+                <w:highlight w:val="yellow"/>
+              </w:rPr>
+              <w:t xml:space="preserve"> </w:t>
+            </w:r>
+            <w:r>
+              <w:rPr>
+                <w:rFonts w:ascii="Times New Roman" w:eastAsia="Arial" w:hAnsi="Times New Roman" w:cs="Times New Roman"/>
+                <w:noProof w:val="0"/>
+                <w:sz w:val="20"/>
+                <w:szCs w:val="20"/>
+                <w:highlight w:val="yellow"/>
+              </w:rPr>
+              <w:t>o resultado da intervençã</w:t>
+            </w:r>
+            <w:r>
+              <w:rPr>
+                <w:rFonts w:ascii="Times New Roman" w:eastAsia="Arial" w:hAnsi="Times New Roman" w:cs="Times New Roman"/>
+                <w:noProof w:val="0"/>
+                <w:sz w:val="20"/>
+                <w:szCs w:val="20"/>
+                <w:highlight w:val="yellow"/>
+              </w:rPr>
+              <w:t>o</w:t>
+            </w:r>
+            <w:r>
+              <w:rPr>
+                <w:rFonts w:ascii="Times New Roman" w:eastAsia="Arial" w:hAnsi="Times New Roman" w:cs="Times New Roman"/>
+                <w:noProof w:val="0"/>
+                <w:sz w:val="20"/>
+                <w:szCs w:val="20"/>
+                <w:highlight w:val="yellow"/>
+              </w:rPr>
+              <w:t xml:space="preserve"> deve</w:t>
+            </w:r>
+            <w:r>
+              <w:rPr>
+                <w:rFonts w:ascii="Times New Roman" w:eastAsia="Arial" w:hAnsi="Times New Roman" w:cs="Times New Roman"/>
+                <w:noProof w:val="0"/>
+                <w:sz w:val="20"/>
+                <w:szCs w:val="20"/>
+                <w:highlight w:val="yellow"/>
+              </w:rPr>
+              <w:t xml:space="preserve"> ser “</w:t>
+            </w:r>
+            <w:r>
+              <w:rPr>
+                <w:rFonts w:ascii="Times New Roman" w:eastAsia="Arial" w:hAnsi="Times New Roman" w:cs="Times New Roman"/>
+                <w:noProof w:val="0"/>
+                <w:sz w:val="20"/>
+                <w:szCs w:val="20"/>
+                <w:highlight w:val="yellow"/>
+              </w:rPr>
+              <w:t>Reabilitação</w:t>
             </w:r>
             <w:r>
               <w:rPr>
@@ -4027,6 +4301,119 @@
                 <w:szCs w:val="20"/>
                 <w:highlight w:val="yellow"/>
               </w:rPr>
+              <w:t xml:space="preserve"> , </w:t>
+            </w:r>
+            <w:r>
+              <w:rPr>
+                <w:rFonts w:ascii="Times New Roman" w:eastAsia="Arial" w:hAnsi="Times New Roman" w:cs="Times New Roman"/>
+                <w:noProof w:val="0"/>
+                <w:sz w:val="20"/>
+                <w:szCs w:val="20"/>
+                <w:highlight w:val="yellow"/>
+              </w:rPr>
+              <w:t>o valor do icp</w:t>
+            </w:r>
+            <w:r>
+              <w:rPr>
+                <w:rFonts w:ascii="Times New Roman" w:eastAsia="Arial" w:hAnsi="Times New Roman" w:cs="Times New Roman"/>
+                <w:noProof w:val="0"/>
+                <w:sz w:val="20"/>
+                <w:szCs w:val="20"/>
+                <w:highlight w:val="yellow"/>
+                <w:vertAlign w:val="subscript"/>
+              </w:rPr>
+              <w:t>posintervencao</w:t>
+            </w:r>
+            <w:r>
+              <w:rPr>
+                <w:rFonts w:ascii="Times New Roman" w:eastAsia="Arial" w:hAnsi="Times New Roman" w:cs="Times New Roman"/>
+                <w:noProof w:val="0"/>
+                <w:sz w:val="20"/>
+                <w:szCs w:val="20"/>
+                <w:highlight w:val="yellow"/>
+              </w:rPr>
+              <w:t>=95</w:t>
+            </w:r>
+            <w:r>
+              <w:rPr>
+                <w:rFonts w:ascii="Times New Roman" w:eastAsia="Arial" w:hAnsi="Times New Roman" w:cs="Times New Roman"/>
+                <w:noProof w:val="0"/>
+                <w:sz w:val="20"/>
+                <w:szCs w:val="20"/>
+                <w:highlight w:val="yellow"/>
+              </w:rPr>
+              <w:t xml:space="preserve"> e o custo de intervenção=5200</w:t>
+            </w:r>
+            <w:r>
+              <w:rPr>
+                <w:rFonts w:ascii="Times New Roman" w:eastAsia="Arial" w:hAnsi="Times New Roman" w:cs="Times New Roman"/>
+                <w:noProof w:val="0"/>
+                <w:sz w:val="20"/>
+                <w:szCs w:val="20"/>
+                <w:highlight w:val="yellow"/>
+              </w:rPr>
+              <w:t xml:space="preserve">. Caso </w:t>
+            </w:r>
+            <w:r>
+              <w:rPr>
+                <w:rFonts w:ascii="Times New Roman" w:eastAsia="Arial" w:hAnsi="Times New Roman" w:cs="Times New Roman"/>
+                <w:b/>
+                <w:noProof w:val="0"/>
+                <w:sz w:val="20"/>
+                <w:szCs w:val="20"/>
+                <w:highlight w:val="yellow"/>
+              </w:rPr>
+              <w:t>contrá</w:t>
+            </w:r>
+            <w:r>
+              <w:rPr>
+                <w:rFonts w:ascii="Times New Roman" w:eastAsia="Arial" w:hAnsi="Times New Roman" w:cs="Times New Roman"/>
+                <w:b/>
+                <w:noProof w:val="0"/>
+                <w:sz w:val="20"/>
+                <w:szCs w:val="20"/>
+                <w:highlight w:val="yellow"/>
+              </w:rPr>
+              <w:t>rio</w:t>
+            </w:r>
+            <w:r>
+              <w:rPr>
+                <w:rFonts w:ascii="Times New Roman" w:eastAsia="Arial" w:hAnsi="Times New Roman" w:cs="Times New Roman"/>
+                <w:noProof w:val="0"/>
+                <w:sz w:val="20"/>
+                <w:szCs w:val="20"/>
+                <w:highlight w:val="yellow"/>
+              </w:rPr>
+              <w:t xml:space="preserve"> </w:t>
+            </w:r>
+            <w:r>
+              <w:rPr>
+                <w:rFonts w:ascii="Times New Roman" w:eastAsia="Arial" w:hAnsi="Times New Roman" w:cs="Times New Roman"/>
+                <w:noProof w:val="0"/>
+                <w:sz w:val="20"/>
+                <w:szCs w:val="20"/>
+                <w:highlight w:val="yellow"/>
+              </w:rPr>
+              <w:t>o resultado da intervenção deve</w:t>
+            </w:r>
+            <w:r>
+              <w:rPr>
+                <w:rFonts w:ascii="Times New Roman" w:eastAsia="Arial" w:hAnsi="Times New Roman" w:cs="Times New Roman"/>
+                <w:noProof w:val="0"/>
+                <w:sz w:val="20"/>
+                <w:szCs w:val="20"/>
+                <w:highlight w:val="yellow"/>
+              </w:rPr>
+              <w:t xml:space="preserve"> ser “Reconstrução”</w:t>
+            </w:r>
+            <w:r>
+              <w:rPr>
+                <w:rFonts w:ascii="Times New Roman" w:eastAsia="Arial" w:hAnsi="Times New Roman" w:cs="Times New Roman"/>
+                <w:noProof w:val="0"/>
+                <w:sz w:val="20"/>
+                <w:szCs w:val="20"/>
+                <w:highlight w:val="yellow"/>
+              </w:rPr>
               <w:t xml:space="preserve">, </w:t>
             </w:r>
             <w:r>
@@ -4058,544 +4445,6 @@
                 <w:szCs w:val="20"/>
                 <w:highlight w:val="yellow"/>
               </w:rPr>
-              <w:t>=75</w:t>
-            </w:r>
-            <w:r>
-              <w:rPr>
-                <w:rFonts w:ascii="Times New Roman" w:eastAsia="Arial" w:hAnsi="Times New Roman" w:cs="Times New Roman"/>
-                <w:noProof w:val="0"/>
-                <w:sz w:val="20"/>
-                <w:szCs w:val="20"/>
-                <w:highlight w:val="yellow"/>
-              </w:rPr>
-              <w:t xml:space="preserve"> </w:t>
-            </w:r>
-            <w:r>
-              <w:rPr>
-                <w:rFonts w:ascii="Times New Roman" w:eastAsia="Arial" w:hAnsi="Times New Roman" w:cs="Times New Roman"/>
-                <w:noProof w:val="0"/>
-                <w:sz w:val="20"/>
-                <w:szCs w:val="20"/>
-                <w:highlight w:val="yellow"/>
-              </w:rPr>
-              <w:t>e o custo de intervenção=2600</w:t>
-            </w:r>
-            <w:r>
-              <w:rPr>
-                <w:rFonts w:ascii="Times New Roman" w:eastAsia="Arial" w:hAnsi="Times New Roman" w:cs="Times New Roman"/>
-                <w:noProof w:val="0"/>
-                <w:sz w:val="20"/>
-                <w:szCs w:val="20"/>
-                <w:highlight w:val="yellow"/>
-              </w:rPr>
-              <w:t xml:space="preserve">. </w:t>
-            </w:r>
-            <w:r>
-              <w:rPr>
-                <w:rFonts w:ascii="Times New Roman" w:eastAsia="Arial" w:hAnsi="Times New Roman" w:cs="Times New Roman"/>
-                <w:noProof w:val="0"/>
-                <w:sz w:val="20"/>
-                <w:szCs w:val="20"/>
-                <w:highlight w:val="yellow"/>
-              </w:rPr>
-              <w:t xml:space="preserve">Caso </w:t>
-            </w:r>
-            <w:r>
-              <w:rPr>
-                <w:rFonts w:ascii="Times New Roman" w:eastAsia="Arial" w:hAnsi="Times New Roman" w:cs="Times New Roman"/>
-                <w:b/>
-                <w:noProof w:val="0"/>
-                <w:sz w:val="20"/>
-                <w:szCs w:val="20"/>
-                <w:highlight w:val="yellow"/>
-              </w:rPr>
-              <w:t>icp&gt;</w:t>
-            </w:r>
-            <w:r>
-              <w:rPr>
-                <w:rFonts w:ascii="Times New Roman" w:eastAsia="Arial" w:hAnsi="Times New Roman" w:cs="Times New Roman"/>
-                <w:b/>
-                <w:noProof w:val="0"/>
-                <w:sz w:val="20"/>
-                <w:szCs w:val="20"/>
-                <w:highlight w:val="yellow"/>
-              </w:rPr>
-              <w:t>54</w:t>
-            </w:r>
-            <w:r>
-              <w:rPr>
-                <w:rFonts w:ascii="Times New Roman" w:eastAsia="Arial" w:hAnsi="Times New Roman" w:cs="Times New Roman"/>
-                <w:noProof w:val="0"/>
-                <w:sz w:val="20"/>
-                <w:szCs w:val="20"/>
-                <w:highlight w:val="yellow"/>
-              </w:rPr>
-              <w:t xml:space="preserve"> </w:t>
-            </w:r>
-            <w:r>
-              <w:rPr>
-                <w:rFonts w:ascii="Times New Roman" w:eastAsia="Arial" w:hAnsi="Times New Roman" w:cs="Times New Roman"/>
-                <w:noProof w:val="0"/>
-                <w:sz w:val="20"/>
-                <w:szCs w:val="20"/>
-                <w:highlight w:val="yellow"/>
-              </w:rPr>
-              <w:t>o resultado da intervenção</w:t>
-            </w:r>
-            <w:r>
-              <w:rPr>
-                <w:rFonts w:ascii="Times New Roman" w:eastAsia="Arial" w:hAnsi="Times New Roman" w:cs="Times New Roman"/>
-                <w:noProof w:val="0"/>
-                <w:sz w:val="20"/>
-                <w:szCs w:val="20"/>
-                <w:highlight w:val="yellow"/>
-              </w:rPr>
-              <w:t xml:space="preserve"> dever ser “</w:t>
-            </w:r>
-            <w:r>
-              <w:rPr>
-                <w:rFonts w:ascii="Times New Roman" w:eastAsia="Arial" w:hAnsi="Times New Roman" w:cs="Times New Roman"/>
-                <w:noProof w:val="0"/>
-                <w:sz w:val="20"/>
-                <w:szCs w:val="20"/>
-                <w:highlight w:val="yellow"/>
-              </w:rPr>
-              <w:t>Manutençã</w:t>
-            </w:r>
-            <w:r>
-              <w:rPr>
-                <w:rFonts w:ascii="Times New Roman" w:eastAsia="Arial" w:hAnsi="Times New Roman" w:cs="Times New Roman"/>
-                <w:noProof w:val="0"/>
-                <w:sz w:val="20"/>
-                <w:szCs w:val="20"/>
-                <w:highlight w:val="yellow"/>
-              </w:rPr>
-              <w:t>o perió</w:t>
-            </w:r>
-            <w:r>
-              <w:rPr>
-                <w:rFonts w:ascii="Times New Roman" w:eastAsia="Arial" w:hAnsi="Times New Roman" w:cs="Times New Roman"/>
-                <w:noProof w:val="0"/>
-                <w:sz w:val="20"/>
-                <w:szCs w:val="20"/>
-                <w:highlight w:val="yellow"/>
-              </w:rPr>
-              <w:t>dica</w:t>
-            </w:r>
-            <w:r>
-              <w:rPr>
-                <w:rFonts w:ascii="Times New Roman" w:eastAsia="Arial" w:hAnsi="Times New Roman" w:cs="Times New Roman"/>
-                <w:noProof w:val="0"/>
-                <w:sz w:val="20"/>
-                <w:szCs w:val="20"/>
-                <w:highlight w:val="yellow"/>
-              </w:rPr>
-              <w:t>”</w:t>
-            </w:r>
-            <w:r>
-              <w:rPr>
-                <w:rFonts w:ascii="Times New Roman" w:eastAsia="Arial" w:hAnsi="Times New Roman" w:cs="Times New Roman"/>
-                <w:noProof w:val="0"/>
-                <w:sz w:val="20"/>
-                <w:szCs w:val="20"/>
-                <w:highlight w:val="yellow"/>
-              </w:rPr>
-              <w:t xml:space="preserve"> </w:t>
-            </w:r>
-            <w:r>
-              <w:rPr>
-                <w:rFonts w:ascii="Times New Roman" w:eastAsia="Arial" w:hAnsi="Times New Roman" w:cs="Times New Roman"/>
-                <w:noProof w:val="0"/>
-                <w:sz w:val="20"/>
-                <w:szCs w:val="20"/>
-                <w:highlight w:val="yellow"/>
-              </w:rPr>
-              <w:t xml:space="preserve">, </w:t>
-            </w:r>
-            <w:r>
-              <w:rPr>
-                <w:rFonts w:ascii="Times New Roman" w:eastAsia="Arial" w:hAnsi="Times New Roman" w:cs="Times New Roman"/>
-                <w:noProof w:val="0"/>
-                <w:sz w:val="20"/>
-                <w:szCs w:val="20"/>
-                <w:highlight w:val="yellow"/>
-              </w:rPr>
-              <w:t>o valor do icp</w:t>
-            </w:r>
-            <w:r>
-              <w:rPr>
-                <w:rFonts w:ascii="Times New Roman" w:eastAsia="Arial" w:hAnsi="Times New Roman" w:cs="Times New Roman"/>
-                <w:noProof w:val="0"/>
-                <w:sz w:val="20"/>
-                <w:szCs w:val="20"/>
-                <w:highlight w:val="yellow"/>
-                <w:vertAlign w:val="subscript"/>
-              </w:rPr>
-              <w:t>posintervencao</w:t>
-            </w:r>
-            <w:r>
-              <w:rPr>
-                <w:rFonts w:ascii="Times New Roman" w:eastAsia="Arial" w:hAnsi="Times New Roman" w:cs="Times New Roman"/>
-                <w:noProof w:val="0"/>
-                <w:sz w:val="20"/>
-                <w:szCs w:val="20"/>
-                <w:highlight w:val="yellow"/>
-              </w:rPr>
-              <w:t>=90</w:t>
-            </w:r>
-            <w:r>
-              <w:rPr>
-                <w:rFonts w:ascii="Times New Roman" w:eastAsia="Arial" w:hAnsi="Times New Roman" w:cs="Times New Roman"/>
-                <w:noProof w:val="0"/>
-                <w:sz w:val="20"/>
-                <w:szCs w:val="20"/>
-                <w:highlight w:val="yellow"/>
-              </w:rPr>
-              <w:t xml:space="preserve"> </w:t>
-            </w:r>
-            <w:r>
-              <w:rPr>
-                <w:rFonts w:ascii="Times New Roman" w:eastAsia="Arial" w:hAnsi="Times New Roman" w:cs="Times New Roman"/>
-                <w:noProof w:val="0"/>
-                <w:sz w:val="20"/>
-                <w:szCs w:val="20"/>
-                <w:highlight w:val="yellow"/>
-              </w:rPr>
-              <w:t>e o c</w:t>
-            </w:r>
-            <w:r>
-              <w:rPr>
-                <w:rFonts w:ascii="Times New Roman" w:eastAsia="Arial" w:hAnsi="Times New Roman" w:cs="Times New Roman"/>
-                <w:noProof w:val="0"/>
-                <w:sz w:val="20"/>
-                <w:szCs w:val="20"/>
-                <w:highlight w:val="yellow"/>
-              </w:rPr>
-              <w:t>usto de intervenção=32</w:t>
-            </w:r>
-            <w:r>
-              <w:rPr>
-                <w:rFonts w:ascii="Times New Roman" w:eastAsia="Arial" w:hAnsi="Times New Roman" w:cs="Times New Roman"/>
-                <w:noProof w:val="0"/>
-                <w:sz w:val="20"/>
-                <w:szCs w:val="20"/>
-                <w:highlight w:val="yellow"/>
-              </w:rPr>
-              <w:t>00</w:t>
-            </w:r>
-            <w:r>
-              <w:rPr>
-                <w:rFonts w:ascii="Times New Roman" w:eastAsia="Arial" w:hAnsi="Times New Roman" w:cs="Times New Roman"/>
-                <w:noProof w:val="0"/>
-                <w:sz w:val="20"/>
-                <w:szCs w:val="20"/>
-                <w:highlight w:val="yellow"/>
-              </w:rPr>
-              <w:t xml:space="preserve">. </w:t>
-            </w:r>
-            <w:r>
-              <w:rPr>
-                <w:rFonts w:ascii="Times New Roman" w:eastAsia="Arial" w:hAnsi="Times New Roman" w:cs="Times New Roman"/>
-                <w:noProof w:val="0"/>
-                <w:sz w:val="20"/>
-                <w:szCs w:val="20"/>
-                <w:highlight w:val="yellow"/>
-              </w:rPr>
-              <w:t xml:space="preserve">Caso </w:t>
-            </w:r>
-            <w:r>
-              <w:rPr>
-                <w:rFonts w:ascii="Times New Roman" w:eastAsia="Arial" w:hAnsi="Times New Roman" w:cs="Times New Roman"/>
-                <w:b/>
-                <w:noProof w:val="0"/>
-                <w:sz w:val="20"/>
-                <w:szCs w:val="20"/>
-                <w:highlight w:val="yellow"/>
-              </w:rPr>
-              <w:t>icp&gt;39</w:t>
-            </w:r>
-            <w:r>
-              <w:rPr>
-                <w:rFonts w:ascii="Times New Roman" w:eastAsia="Arial" w:hAnsi="Times New Roman" w:cs="Times New Roman"/>
-                <w:noProof w:val="0"/>
-                <w:sz w:val="20"/>
-                <w:szCs w:val="20"/>
-                <w:highlight w:val="yellow"/>
-              </w:rPr>
-              <w:t xml:space="preserve"> </w:t>
-            </w:r>
-            <w:r>
-              <w:rPr>
-                <w:rFonts w:ascii="Times New Roman" w:eastAsia="Arial" w:hAnsi="Times New Roman" w:cs="Times New Roman"/>
-                <w:noProof w:val="0"/>
-                <w:sz w:val="20"/>
-                <w:szCs w:val="20"/>
-                <w:highlight w:val="yellow"/>
-              </w:rPr>
-              <w:t>o resultado da intervençã</w:t>
-            </w:r>
-            <w:r>
-              <w:rPr>
-                <w:rFonts w:ascii="Times New Roman" w:eastAsia="Arial" w:hAnsi="Times New Roman" w:cs="Times New Roman"/>
-                <w:noProof w:val="0"/>
-                <w:sz w:val="20"/>
-                <w:szCs w:val="20"/>
-                <w:highlight w:val="yellow"/>
-              </w:rPr>
-              <w:t>o</w:t>
-            </w:r>
-            <w:r>
-              <w:rPr>
-                <w:rFonts w:ascii="Times New Roman" w:eastAsia="Arial" w:hAnsi="Times New Roman" w:cs="Times New Roman"/>
-                <w:noProof w:val="0"/>
-                <w:sz w:val="20"/>
-                <w:szCs w:val="20"/>
-                <w:highlight w:val="yellow"/>
-              </w:rPr>
-              <w:t xml:space="preserve"> deve</w:t>
-            </w:r>
-            <w:r>
-              <w:rPr>
-                <w:rFonts w:ascii="Times New Roman" w:eastAsia="Arial" w:hAnsi="Times New Roman" w:cs="Times New Roman"/>
-                <w:noProof w:val="0"/>
-                <w:sz w:val="20"/>
-                <w:szCs w:val="20"/>
-                <w:highlight w:val="yellow"/>
-              </w:rPr>
-              <w:t xml:space="preserve"> ser “</w:t>
-            </w:r>
-            <w:r>
-              <w:rPr>
-                <w:rFonts w:ascii="Times New Roman" w:eastAsia="Arial" w:hAnsi="Times New Roman" w:cs="Times New Roman"/>
-                <w:noProof w:val="0"/>
-                <w:sz w:val="20"/>
-                <w:szCs w:val="20"/>
-                <w:highlight w:val="yellow"/>
-              </w:rPr>
-              <w:t>Reabilitação</w:t>
-            </w:r>
-            <w:r>
-              <w:rPr>
-                <w:rFonts w:ascii="Times New Roman" w:eastAsia="Arial" w:hAnsi="Times New Roman" w:cs="Times New Roman"/>
-                <w:noProof w:val="0"/>
-                <w:sz w:val="20"/>
-                <w:szCs w:val="20"/>
-                <w:highlight w:val="yellow"/>
-              </w:rPr>
-              <w:t>”</w:t>
-            </w:r>
-            <w:r>
-              <w:rPr>
-                <w:rFonts w:ascii="Times New Roman" w:eastAsia="Arial" w:hAnsi="Times New Roman" w:cs="Times New Roman"/>
-                <w:noProof w:val="0"/>
-                <w:sz w:val="20"/>
-                <w:szCs w:val="20"/>
-                <w:highlight w:val="yellow"/>
-              </w:rPr>
-              <w:t xml:space="preserve"> , </w:t>
-            </w:r>
-            <w:r>
-              <w:rPr>
-                <w:rFonts w:ascii="Times New Roman" w:eastAsia="Arial" w:hAnsi="Times New Roman" w:cs="Times New Roman"/>
-                <w:noProof w:val="0"/>
-                <w:sz w:val="20"/>
-                <w:szCs w:val="20"/>
-                <w:highlight w:val="yellow"/>
-              </w:rPr>
-              <w:t>o valor do icp</w:t>
-            </w:r>
-            <w:r>
-              <w:rPr>
-                <w:rFonts w:ascii="Times New Roman" w:eastAsia="Arial" w:hAnsi="Times New Roman" w:cs="Times New Roman"/>
-                <w:noProof w:val="0"/>
-                <w:sz w:val="20"/>
-                <w:szCs w:val="20"/>
-                <w:highlight w:val="yellow"/>
-                <w:vertAlign w:val="subscript"/>
-              </w:rPr>
-              <w:t>posintervencao</w:t>
-            </w:r>
-            <w:r>
-              <w:rPr>
-                <w:rFonts w:ascii="Times New Roman" w:eastAsia="Arial" w:hAnsi="Times New Roman" w:cs="Times New Roman"/>
-                <w:noProof w:val="0"/>
-                <w:sz w:val="20"/>
-                <w:szCs w:val="20"/>
-                <w:highlight w:val="yellow"/>
-              </w:rPr>
-              <w:t>=95</w:t>
-            </w:r>
-            <w:r>
-              <w:rPr>
-                <w:rFonts w:ascii="Times New Roman" w:eastAsia="Arial" w:hAnsi="Times New Roman" w:cs="Times New Roman"/>
-                <w:noProof w:val="0"/>
-                <w:sz w:val="20"/>
-                <w:szCs w:val="20"/>
-                <w:highlight w:val="yellow"/>
-              </w:rPr>
-              <w:t xml:space="preserve"> </w:t>
-            </w:r>
-            <w:r>
-              <w:rPr>
-                <w:rFonts w:ascii="Times New Roman" w:eastAsia="Arial" w:hAnsi="Times New Roman" w:cs="Times New Roman"/>
-                <w:noProof w:val="0"/>
-                <w:sz w:val="20"/>
-                <w:szCs w:val="20"/>
-                <w:highlight w:val="yellow"/>
-              </w:rPr>
-              <w:t>e o c</w:t>
-            </w:r>
-            <w:r>
-              <w:rPr>
-                <w:rFonts w:ascii="Times New Roman" w:eastAsia="Arial" w:hAnsi="Times New Roman" w:cs="Times New Roman"/>
-                <w:noProof w:val="0"/>
-                <w:sz w:val="20"/>
-                <w:szCs w:val="20"/>
-                <w:highlight w:val="yellow"/>
-              </w:rPr>
-              <w:t>usto de intervenção=52</w:t>
-            </w:r>
-            <w:r>
-              <w:rPr>
-                <w:rFonts w:ascii="Times New Roman" w:eastAsia="Arial" w:hAnsi="Times New Roman" w:cs="Times New Roman"/>
-                <w:noProof w:val="0"/>
-                <w:sz w:val="20"/>
-                <w:szCs w:val="20"/>
-                <w:highlight w:val="yellow"/>
-              </w:rPr>
-              <w:t>00</w:t>
-            </w:r>
-            <w:r>
-              <w:rPr>
-                <w:rFonts w:ascii="Times New Roman" w:eastAsia="Arial" w:hAnsi="Times New Roman" w:cs="Times New Roman"/>
-                <w:noProof w:val="0"/>
-                <w:sz w:val="20"/>
-                <w:szCs w:val="20"/>
-                <w:highlight w:val="yellow"/>
-              </w:rPr>
-              <w:t xml:space="preserve">. </w:t>
-            </w:r>
-            <w:r>
-              <w:rPr>
-                <w:rFonts w:ascii="Times New Roman" w:eastAsia="Arial" w:hAnsi="Times New Roman" w:cs="Times New Roman"/>
-                <w:noProof w:val="0"/>
-                <w:sz w:val="20"/>
-                <w:szCs w:val="20"/>
-                <w:highlight w:val="yellow"/>
-              </w:rPr>
-              <w:t xml:space="preserve">Caso </w:t>
-            </w:r>
-            <w:r>
-              <w:rPr>
-                <w:rFonts w:ascii="Times New Roman" w:eastAsia="Arial" w:hAnsi="Times New Roman" w:cs="Times New Roman"/>
-                <w:b/>
-                <w:noProof w:val="0"/>
-                <w:sz w:val="20"/>
-                <w:szCs w:val="20"/>
-                <w:highlight w:val="yellow"/>
-              </w:rPr>
-              <w:t>contrá</w:t>
-            </w:r>
-            <w:r>
-              <w:rPr>
-                <w:rFonts w:ascii="Times New Roman" w:eastAsia="Arial" w:hAnsi="Times New Roman" w:cs="Times New Roman"/>
-                <w:b/>
-                <w:noProof w:val="0"/>
-                <w:sz w:val="20"/>
-                <w:szCs w:val="20"/>
-                <w:highlight w:val="yellow"/>
-              </w:rPr>
-              <w:t>rio</w:t>
-            </w:r>
-            <w:r>
-              <w:rPr>
-                <w:rFonts w:ascii="Times New Roman" w:eastAsia="Arial" w:hAnsi="Times New Roman" w:cs="Times New Roman"/>
-                <w:noProof w:val="0"/>
-                <w:sz w:val="20"/>
-                <w:szCs w:val="20"/>
-                <w:highlight w:val="yellow"/>
-              </w:rPr>
-              <w:t xml:space="preserve"> </w:t>
-            </w:r>
-            <w:r>
-              <w:rPr>
-                <w:rFonts w:ascii="Times New Roman" w:eastAsia="Arial" w:hAnsi="Times New Roman" w:cs="Times New Roman"/>
-                <w:noProof w:val="0"/>
-                <w:sz w:val="20"/>
-                <w:szCs w:val="20"/>
-                <w:highlight w:val="yellow"/>
-              </w:rPr>
-              <w:t>o resultado da intervenção deve</w:t>
-            </w:r>
-            <w:r>
-              <w:rPr>
-                <w:rFonts w:ascii="Times New Roman" w:eastAsia="Arial" w:hAnsi="Times New Roman" w:cs="Times New Roman"/>
-                <w:noProof w:val="0"/>
-                <w:sz w:val="20"/>
-                <w:szCs w:val="20"/>
-                <w:highlight w:val="yellow"/>
-              </w:rPr>
-              <w:t xml:space="preserve"> ser “</w:t>
-            </w:r>
-            <w:r>
-              <w:rPr>
-                <w:rFonts w:ascii="Times New Roman" w:eastAsia="Arial" w:hAnsi="Times New Roman" w:cs="Times New Roman"/>
-                <w:noProof w:val="0"/>
-                <w:sz w:val="20"/>
-                <w:szCs w:val="20"/>
-                <w:highlight w:val="yellow"/>
-              </w:rPr>
-              <w:t>Reconstrução</w:t>
-            </w:r>
-            <w:r>
-              <w:rPr>
-                <w:rFonts w:ascii="Times New Roman" w:eastAsia="Arial" w:hAnsi="Times New Roman" w:cs="Times New Roman"/>
-                <w:noProof w:val="0"/>
-                <w:sz w:val="20"/>
-                <w:szCs w:val="20"/>
-                <w:highlight w:val="yellow"/>
-              </w:rPr>
-              <w:t>”</w:t>
-            </w:r>
-            <w:r>
-              <w:rPr>
-                <w:rFonts w:ascii="Times New Roman" w:eastAsia="Arial" w:hAnsi="Times New Roman" w:cs="Times New Roman"/>
-                <w:noProof w:val="0"/>
-                <w:sz w:val="20"/>
-                <w:szCs w:val="20"/>
-                <w:highlight w:val="yellow"/>
-              </w:rPr>
-              <w:t xml:space="preserve">, </w:t>
-            </w:r>
-            <w:r>
-              <w:rPr>
-                <w:rFonts w:ascii="Times New Roman" w:eastAsia="Arial" w:hAnsi="Times New Roman" w:cs="Times New Roman"/>
-                <w:noProof w:val="0"/>
-                <w:sz w:val="20"/>
-                <w:szCs w:val="20"/>
-                <w:highlight w:val="yellow"/>
-              </w:rPr>
-              <w:t>o valor do icp</w:t>
-            </w:r>
-            <w:r>
-              <w:rPr>
-                <w:rFonts w:ascii="Times New Roman" w:eastAsia="Arial" w:hAnsi="Times New Roman" w:cs="Times New Roman"/>
-                <w:noProof w:val="0"/>
-                <w:sz w:val="20"/>
-                <w:szCs w:val="20"/>
-                <w:highlight w:val="yellow"/>
-                <w:vertAlign w:val="subscript"/>
-              </w:rPr>
-              <w:t>posintervencao</w:t>
-            </w:r>
-            <w:r>
-              <w:rPr>
-                <w:rFonts w:ascii="Times New Roman" w:eastAsia="Arial" w:hAnsi="Times New Roman" w:cs="Times New Roman"/>
-                <w:noProof w:val="0"/>
-                <w:sz w:val="20"/>
-                <w:szCs w:val="20"/>
-                <w:highlight w:val="yellow"/>
-              </w:rPr>
               <w:t>=98</w:t>
             </w:r>
             <w:r>
@@ -4606,17 +4455,7 @@
                 <w:szCs w:val="20"/>
                 <w:highlight w:val="yellow"/>
               </w:rPr>
-              <w:t xml:space="preserve"> </w:t>
-            </w:r>
-            <w:r>
-              <w:rPr>
-                <w:rFonts w:ascii="Times New Roman" w:eastAsia="Arial" w:hAnsi="Times New Roman" w:cs="Times New Roman"/>
-                <w:noProof w:val="0"/>
-                <w:sz w:val="20"/>
-                <w:szCs w:val="20"/>
-                <w:highlight w:val="yellow"/>
-              </w:rPr>
-              <w:t>e o c</w:t>
+              <w:t xml:space="preserve"> e o c</w:t>
             </w:r>
             <w:r>
               <w:rPr>
@@ -4737,6 +4576,7 @@
               <w:rPr>
                 <w:rFonts w:ascii="Times New Roman" w:eastAsia="Arial" w:hAnsi="Times New Roman" w:cs="Times New Roman"/>
                 <w:noProof w:val="0"/>
+                <w:color w:val="FF0000"/>
                 <w:sz w:val="20"/>
                 <w:szCs w:val="20"/>
                 <w:highlight w:val="yellow"/>
@@ -4762,6 +4602,17 @@
                 <w:highlight w:val="yellow"/>
               </w:rPr>
               <w:t>custo do seguimento = custo de intervencao x comprimentoVia x larguraVia</w:t>
+            </w:r>
+            <w:r>
+              <w:rPr>
+                <w:rFonts w:ascii="Times New Roman" w:eastAsia="Arial" w:hAnsi="Times New Roman" w:cs="Times New Roman"/>
+                <w:noProof w:val="0"/>
+                <w:color w:val="FF0000"/>
+                <w:sz w:val="20"/>
+                <w:szCs w:val="20"/>
+                <w:highlight w:val="yellow"/>
+              </w:rPr>
+              <w:t>.</w:t>
             </w:r>
           </w:p>
         </w:tc>
@@ -4954,16 +4805,7 @@
                       <w:sz w:val="18"/>
                       <w:szCs w:val="18"/>
                     </w:rPr>
-                    <m:t>(</m:t>
-                  </m:r>
-                  <m:r>
-                    <w:rPr>
-                      <w:rFonts w:ascii="Cambria Math" w:eastAsia="Arial" w:hAnsi="Cambria Math" w:cs="Times New Roman"/>
-                      <w:noProof w:val="0"/>
-                      <w:sz w:val="18"/>
-                      <w:szCs w:val="18"/>
-                    </w:rPr>
-                    <m:t>icp</m:t>
+                    <m:t>(icp</m:t>
                   </m:r>
                 </m:e>
                 <m:sub>
@@ -4987,29 +4829,7 @@
                   <w:szCs w:val="18"/>
                   <w:highlight w:val="yellow"/>
                 </w:rPr>
-                <m:t>-</m:t>
-              </m:r>
-              <m:r>
-                <w:rPr>
-                  <w:rFonts w:ascii="Cambria Math" w:eastAsia="Cambria Math" w:hAnsi="Cambria Math" w:cs="Cambria Math"/>
-                  <w:noProof w:val="0"/>
-                  <w:color w:val="FF0000"/>
-                  <w:sz w:val="18"/>
-                  <w:szCs w:val="18"/>
-                  <w:highlight w:val="yellow"/>
-                </w:rPr>
-                <m:t>icp</m:t>
-              </m:r>
-              <m:r>
-                <w:rPr>
-                  <w:rFonts w:ascii="Cambria Math" w:eastAsia="Cambria Math" w:hAnsi="Cambria Math" w:cs="Cambria Math"/>
-                  <w:noProof w:val="0"/>
-                  <w:color w:val="FF0000"/>
-                  <w:sz w:val="18"/>
-                  <w:szCs w:val="18"/>
-                  <w:highlight w:val="yellow"/>
-                </w:rPr>
-                <m:t xml:space="preserve">) x </m:t>
+                <m:t xml:space="preserve">-icp) x </m:t>
               </m:r>
               <m:f>
                 <m:fPr>
@@ -5054,6 +4874,9 @@
           </w:p>
           <w:p>
             <w:pPr>
+              <w:tabs>
+                <w:tab w:val="left" w:pos="912"/>
+              </w:tabs>
               <w:spacing w:after="80"/>
               <w:jc w:val="both"/>
               <w:rPr>
@@ -5063,6 +4886,28 @@
                 <w:szCs w:val="20"/>
               </w:rPr>
             </w:pPr>
+            <w:r>
+              <w:rPr>
+                <w:rFonts w:ascii="Times New Roman" w:eastAsia="Arial" w:hAnsi="Times New Roman" w:cs="Times New Roman"/>
+                <w:noProof w:val="0"/>
+                <w:sz w:val="20"/>
+                <w:szCs w:val="20"/>
+                <w:highlight w:val="cyan"/>
+              </w:rPr>
+              <w:t>Criterio06</w:t>
+            </w:r>
+            <w:bookmarkStart w:id="0" w:name="_GoBack"/>
+            <w:bookmarkEnd w:id="0"/>
+            <w:r>
+              <w:rPr>
+                <w:rFonts w:ascii="Times New Roman" w:eastAsia="Arial" w:hAnsi="Times New Roman" w:cs="Times New Roman"/>
+                <w:noProof w:val="0"/>
+                <w:sz w:val="20"/>
+                <w:szCs w:val="20"/>
+                <w:highlight w:val="cyan"/>
+              </w:rPr>
+              <w:t xml:space="preserve"> = co2Metro2 x comprimentoVia x larguraVia.</w:t>
+            </w:r>
           </w:p>
         </w:tc>
       </w:tr>
@@ -5143,8 +4988,6 @@
         </w:rPr>
         <w:t xml:space="preserve"> - Diagrama de classe High Level</w:t>
       </w:r>
-      <w:bookmarkStart w:id="0" w:name="_GoBack"/>
-      <w:bookmarkEnd w:id="0"/>
     </w:p>
     <w:p>
       <w:pPr>
@@ -5153,10 +4996,10 @@
       </w:pPr>
       <w:r>
         <w:object w:dxaOrig="8868" w:dyaOrig="5293">
-          <v:shape id="_x0000_i1026" type="#_x0000_t75" style="width:442.8pt;height:249.6pt" o:ole="">
+          <v:shape id="_x0000_i1026" type="#_x0000_t75" style="width:443pt;height:249.65pt" o:ole="">
             <v:imagedata r:id="rId10" o:title=""/>
           </v:shape>
-          <o:OLEObject Type="Embed" ProgID="Visio.Drawing.15" ShapeID="_x0000_i1026" DrawAspect="Content" ObjectID="_1677236370" r:id="rId11"/>
+          <o:OLEObject Type="Embed" ProgID="Visio.Drawing.15" ShapeID="_x0000_i1026" DrawAspect="Content" ObjectID="_1677833308" r:id="rId11"/>
         </w:object>
       </w:r>
     </w:p>
@@ -8049,7 +7892,7 @@
 </file>
 
 <file path=customXml/itemProps1.xml><?xml version="1.0" encoding="utf-8"?>
-<ds:datastoreItem xmlns:ds="http://schemas.openxmlformats.org/officeDocument/2006/customXml" ds:itemID="{994E51A2-5AFB-44FF-B30D-1C39F8B99619}">
+<ds:datastoreItem xmlns:ds="http://schemas.openxmlformats.org/officeDocument/2006/customXml" ds:itemID="{36454A18-D668-47FF-A175-947689F80415}">
   <ds:schemaRefs>
     <ds:schemaRef ds:uri="http://schemas.openxmlformats.org/officeDocument/2006/bibliography"/>
   </ds:schemaRefs>

</xml_diff>